<commit_message>
Atualização na auto avaliação dia 20/08/21
</commit_message>
<xml_diff>
--- a/Auto avaliação/Auto avaliacao dia 06-08-21.pdf.docx
+++ b/Auto avaliação/Auto avaliacao dia 06-08-21.pdf.docx
@@ -924,6 +924,7 @@
       </w:tr>
       <w:tr>
         <w:trPr>
+          <w:trHeight w:val="285"/>
           <w:jc w:val="center"/>
         </w:trPr>
         <w:tc>
@@ -1181,6 +1182,9 @@
               <w:spacing w:line="240" w:lineRule="auto"/>
               <w:jc w:val="center"/>
             </w:pPr>
+            <w:r>
+              <w:t>4</w:t>
+            </w:r>
           </w:p>
         </w:tc>
         <w:tc>
@@ -1201,6 +1205,9 @@
               <w:spacing w:line="240" w:lineRule="auto"/>
               <w:jc w:val="center"/>
             </w:pPr>
+            <w:r>
+              <w:t>4</w:t>
+            </w:r>
           </w:p>
         </w:tc>
         <w:tc>
@@ -1221,6 +1228,9 @@
               <w:spacing w:line="240" w:lineRule="auto"/>
               <w:jc w:val="center"/>
             </w:pPr>
+            <w:r>
+              <w:t>4</w:t>
+            </w:r>
           </w:p>
         </w:tc>
         <w:tc>
@@ -1241,6 +1251,9 @@
               <w:spacing w:line="240" w:lineRule="auto"/>
               <w:jc w:val="center"/>
             </w:pPr>
+            <w:r>
+              <w:t>4</w:t>
+            </w:r>
           </w:p>
         </w:tc>
         <w:tc>
@@ -1261,6 +1274,9 @@
               <w:spacing w:line="240" w:lineRule="auto"/>
               <w:jc w:val="center"/>
             </w:pPr>
+            <w:r>
+              <w:t>4</w:t>
+            </w:r>
           </w:p>
         </w:tc>
         <w:tc>
@@ -1281,6 +1297,9 @@
               <w:spacing w:line="240" w:lineRule="auto"/>
               <w:jc w:val="center"/>
             </w:pPr>
+            <w:r>
+              <w:t>3</w:t>
+            </w:r>
           </w:p>
         </w:tc>
         <w:tc>
@@ -1301,6 +1320,9 @@
               <w:spacing w:line="240" w:lineRule="auto"/>
               <w:jc w:val="center"/>
             </w:pPr>
+            <w:r>
+              <w:t>3</w:t>
+            </w:r>
           </w:p>
         </w:tc>
         <w:tc>
@@ -1321,6 +1343,9 @@
               <w:spacing w:line="240" w:lineRule="auto"/>
               <w:jc w:val="center"/>
             </w:pPr>
+            <w:r>
+              <w:t>4</w:t>
+            </w:r>
           </w:p>
         </w:tc>
       </w:tr>
@@ -1376,139 +1401,166 @@
               <w:spacing w:line="240" w:lineRule="auto"/>
               <w:jc w:val="center"/>
             </w:pPr>
-          </w:p>
-        </w:tc>
-        <w:tc>
-          <w:tcPr>
-            <w:tcW w:w="1440" w:type="dxa"/>
-            <w:tcMar>
-              <w:top w:w="100" w:type="dxa"/>
-              <w:left w:w="100" w:type="dxa"/>
-              <w:bottom w:w="100" w:type="dxa"/>
-              <w:right w:w="100" w:type="dxa"/>
-            </w:tcMar>
-            <w:vAlign w:val="center"/>
-          </w:tcPr>
-          <w:p>
-            <w:pPr>
-              <w:widowControl w:val="0"/>
-              <w:spacing w:line="240" w:lineRule="auto"/>
-              <w:jc w:val="center"/>
-            </w:pPr>
-          </w:p>
-        </w:tc>
-        <w:tc>
-          <w:tcPr>
-            <w:tcW w:w="1440" w:type="dxa"/>
-            <w:tcMar>
-              <w:top w:w="100" w:type="dxa"/>
-              <w:left w:w="100" w:type="dxa"/>
-              <w:bottom w:w="100" w:type="dxa"/>
-              <w:right w:w="100" w:type="dxa"/>
-            </w:tcMar>
-            <w:vAlign w:val="center"/>
-          </w:tcPr>
-          <w:p>
-            <w:pPr>
-              <w:widowControl w:val="0"/>
-              <w:spacing w:line="240" w:lineRule="auto"/>
-              <w:jc w:val="center"/>
-            </w:pPr>
-          </w:p>
-        </w:tc>
-        <w:tc>
-          <w:tcPr>
-            <w:tcW w:w="1440" w:type="dxa"/>
-            <w:tcMar>
-              <w:top w:w="100" w:type="dxa"/>
-              <w:left w:w="100" w:type="dxa"/>
-              <w:bottom w:w="100" w:type="dxa"/>
-              <w:right w:w="100" w:type="dxa"/>
-            </w:tcMar>
-            <w:vAlign w:val="center"/>
-          </w:tcPr>
-          <w:p>
-            <w:pPr>
-              <w:widowControl w:val="0"/>
-              <w:spacing w:line="240" w:lineRule="auto"/>
-              <w:jc w:val="center"/>
-            </w:pPr>
-          </w:p>
-        </w:tc>
-        <w:tc>
-          <w:tcPr>
-            <w:tcW w:w="1440" w:type="dxa"/>
-            <w:tcMar>
-              <w:top w:w="100" w:type="dxa"/>
-              <w:left w:w="100" w:type="dxa"/>
-              <w:bottom w:w="100" w:type="dxa"/>
-              <w:right w:w="100" w:type="dxa"/>
-            </w:tcMar>
-            <w:vAlign w:val="center"/>
-          </w:tcPr>
-          <w:p>
-            <w:pPr>
-              <w:widowControl w:val="0"/>
-              <w:spacing w:line="240" w:lineRule="auto"/>
-              <w:jc w:val="center"/>
-            </w:pPr>
-          </w:p>
-        </w:tc>
-        <w:tc>
-          <w:tcPr>
-            <w:tcW w:w="1440" w:type="dxa"/>
-            <w:tcMar>
-              <w:top w:w="100" w:type="dxa"/>
-              <w:left w:w="100" w:type="dxa"/>
-              <w:bottom w:w="100" w:type="dxa"/>
-              <w:right w:w="100" w:type="dxa"/>
-            </w:tcMar>
-            <w:vAlign w:val="center"/>
-          </w:tcPr>
-          <w:p>
-            <w:pPr>
-              <w:widowControl w:val="0"/>
-              <w:spacing w:line="240" w:lineRule="auto"/>
-              <w:jc w:val="center"/>
-            </w:pPr>
-          </w:p>
-        </w:tc>
-        <w:tc>
-          <w:tcPr>
-            <w:tcW w:w="1440" w:type="dxa"/>
-            <w:tcMar>
-              <w:top w:w="100" w:type="dxa"/>
-              <w:left w:w="100" w:type="dxa"/>
-              <w:bottom w:w="100" w:type="dxa"/>
-              <w:right w:w="100" w:type="dxa"/>
-            </w:tcMar>
-            <w:vAlign w:val="center"/>
-          </w:tcPr>
-          <w:p>
-            <w:pPr>
-              <w:widowControl w:val="0"/>
-              <w:spacing w:line="240" w:lineRule="auto"/>
-              <w:jc w:val="center"/>
-            </w:pPr>
-          </w:p>
-        </w:tc>
-        <w:tc>
-          <w:tcPr>
-            <w:tcW w:w="1440" w:type="dxa"/>
-            <w:tcMar>
-              <w:top w:w="100" w:type="dxa"/>
-              <w:left w:w="100" w:type="dxa"/>
-              <w:bottom w:w="100" w:type="dxa"/>
-              <w:right w:w="100" w:type="dxa"/>
-            </w:tcMar>
-            <w:vAlign w:val="center"/>
-          </w:tcPr>
-          <w:p>
-            <w:pPr>
-              <w:widowControl w:val="0"/>
-              <w:spacing w:line="240" w:lineRule="auto"/>
-              <w:jc w:val="center"/>
-            </w:pPr>
+            <w:r>
+              <w:t>4</w:t>
+            </w:r>
+          </w:p>
+        </w:tc>
+        <w:tc>
+          <w:tcPr>
+            <w:tcW w:w="1440" w:type="dxa"/>
+            <w:tcMar>
+              <w:top w:w="100" w:type="dxa"/>
+              <w:left w:w="100" w:type="dxa"/>
+              <w:bottom w:w="100" w:type="dxa"/>
+              <w:right w:w="100" w:type="dxa"/>
+            </w:tcMar>
+            <w:vAlign w:val="center"/>
+          </w:tcPr>
+          <w:p>
+            <w:pPr>
+              <w:widowControl w:val="0"/>
+              <w:spacing w:line="240" w:lineRule="auto"/>
+              <w:jc w:val="center"/>
+            </w:pPr>
+            <w:r>
+              <w:t>3</w:t>
+            </w:r>
+          </w:p>
+        </w:tc>
+        <w:tc>
+          <w:tcPr>
+            <w:tcW w:w="1440" w:type="dxa"/>
+            <w:tcMar>
+              <w:top w:w="100" w:type="dxa"/>
+              <w:left w:w="100" w:type="dxa"/>
+              <w:bottom w:w="100" w:type="dxa"/>
+              <w:right w:w="100" w:type="dxa"/>
+            </w:tcMar>
+            <w:vAlign w:val="center"/>
+          </w:tcPr>
+          <w:p>
+            <w:pPr>
+              <w:widowControl w:val="0"/>
+              <w:spacing w:line="240" w:lineRule="auto"/>
+              <w:jc w:val="center"/>
+            </w:pPr>
+            <w:r>
+              <w:t>3</w:t>
+            </w:r>
+          </w:p>
+        </w:tc>
+        <w:tc>
+          <w:tcPr>
+            <w:tcW w:w="1440" w:type="dxa"/>
+            <w:tcMar>
+              <w:top w:w="100" w:type="dxa"/>
+              <w:left w:w="100" w:type="dxa"/>
+              <w:bottom w:w="100" w:type="dxa"/>
+              <w:right w:w="100" w:type="dxa"/>
+            </w:tcMar>
+            <w:vAlign w:val="center"/>
+          </w:tcPr>
+          <w:p>
+            <w:pPr>
+              <w:widowControl w:val="0"/>
+              <w:spacing w:line="240" w:lineRule="auto"/>
+              <w:jc w:val="center"/>
+            </w:pPr>
+            <w:r>
+              <w:t>4</w:t>
+            </w:r>
+          </w:p>
+        </w:tc>
+        <w:tc>
+          <w:tcPr>
+            <w:tcW w:w="1440" w:type="dxa"/>
+            <w:tcMar>
+              <w:top w:w="100" w:type="dxa"/>
+              <w:left w:w="100" w:type="dxa"/>
+              <w:bottom w:w="100" w:type="dxa"/>
+              <w:right w:w="100" w:type="dxa"/>
+            </w:tcMar>
+            <w:vAlign w:val="center"/>
+          </w:tcPr>
+          <w:p>
+            <w:pPr>
+              <w:widowControl w:val="0"/>
+              <w:spacing w:line="240" w:lineRule="auto"/>
+              <w:jc w:val="center"/>
+            </w:pPr>
+            <w:r>
+              <w:t>3</w:t>
+            </w:r>
+          </w:p>
+        </w:tc>
+        <w:tc>
+          <w:tcPr>
+            <w:tcW w:w="1440" w:type="dxa"/>
+            <w:tcMar>
+              <w:top w:w="100" w:type="dxa"/>
+              <w:left w:w="100" w:type="dxa"/>
+              <w:bottom w:w="100" w:type="dxa"/>
+              <w:right w:w="100" w:type="dxa"/>
+            </w:tcMar>
+            <w:vAlign w:val="center"/>
+          </w:tcPr>
+          <w:p>
+            <w:pPr>
+              <w:widowControl w:val="0"/>
+              <w:spacing w:line="240" w:lineRule="auto"/>
+              <w:jc w:val="center"/>
+            </w:pPr>
+            <w:r>
+              <w:t>3</w:t>
+            </w:r>
+          </w:p>
+        </w:tc>
+        <w:tc>
+          <w:tcPr>
+            <w:tcW w:w="1440" w:type="dxa"/>
+            <w:tcMar>
+              <w:top w:w="100" w:type="dxa"/>
+              <w:left w:w="100" w:type="dxa"/>
+              <w:bottom w:w="100" w:type="dxa"/>
+              <w:right w:w="100" w:type="dxa"/>
+            </w:tcMar>
+            <w:vAlign w:val="center"/>
+          </w:tcPr>
+          <w:p>
+            <w:pPr>
+              <w:widowControl w:val="0"/>
+              <w:spacing w:line="240" w:lineRule="auto"/>
+              <w:jc w:val="center"/>
+            </w:pPr>
+            <w:r>
+              <w:t>3</w:t>
+            </w:r>
+          </w:p>
+        </w:tc>
+        <w:tc>
+          <w:tcPr>
+            <w:tcW w:w="1440" w:type="dxa"/>
+            <w:tcMar>
+              <w:top w:w="100" w:type="dxa"/>
+              <w:left w:w="100" w:type="dxa"/>
+              <w:bottom w:w="100" w:type="dxa"/>
+              <w:right w:w="100" w:type="dxa"/>
+            </w:tcMar>
+            <w:vAlign w:val="center"/>
+          </w:tcPr>
+          <w:p>
+            <w:pPr>
+              <w:widowControl w:val="0"/>
+              <w:spacing w:line="240" w:lineRule="auto"/>
+              <w:jc w:val="center"/>
+              <w:rPr>
+                <w:u w:val="single"/>
+              </w:rPr>
+            </w:pPr>
+            <w:r>
+              <w:t>3</w:t>
+            </w:r>
           </w:p>
         </w:tc>
       </w:tr>
@@ -5891,6 +5943,9 @@
                 <w:b/>
               </w:rPr>
             </w:pPr>
+            <w:r>
+              <w:t>Persistência é meu maior ponto forte, e minha área de crescimento é minha responsabilidade pessoal</w:t>
+            </w:r>
           </w:p>
           <w:p>
             <w:pPr>
@@ -5953,6 +6008,9 @@
               <w:widowControl w:val="0"/>
               <w:spacing w:line="240" w:lineRule="auto"/>
             </w:pPr>
+            <w:r>
+              <w:t>Responsabilidade pessoa, obtive sucesso através de disciplina e força de vontade ao chegar nos horários, e dispor meu tempo depois da aula para continuar estudando e entregar as tarefas necessárias.</w:t>
+            </w:r>
           </w:p>
           <w:p>
             <w:pPr>
@@ -6016,6 +6074,9 @@
                 <w:b/>
               </w:rPr>
             </w:pPr>
+            <w:r>
+              <w:t>Adaptabilidade/Orientação ao futuro, absorvendo novos conceitos e táticas para aplica-la ao meu dia a dia (Coisa que nem sempre faço)</w:t>
+            </w:r>
           </w:p>
           <w:p>
             <w:pPr>
@@ -6136,9 +6197,15 @@
           <w:p>
             <w:pPr>
               <w:rPr>
-                <w:b/>
-              </w:rPr>
-            </w:pPr>
+                <w:bCs/>
+              </w:rPr>
+            </w:pPr>
+            <w:r>
+              <w:rPr>
+                <w:bCs/>
+              </w:rPr>
+              <w:t>O senso crítico de nos avaliarmos de um ponto de cima visando o bem melhor do grupo e mentalidade de crescimento.</w:t>
+            </w:r>
           </w:p>
           <w:p>
             <w:pPr>
@@ -6212,6 +6279,19 @@
           </w:p>
           <w:p>
             <w:pPr>
+              <w:rPr>
+                <w:bCs/>
+              </w:rPr>
+            </w:pPr>
+            <w:r>
+              <w:rPr>
+                <w:bCs/>
+              </w:rPr>
+              <w:t>Ainda esperando feedback, assim que possível voltarei pra responder essa questão.</w:t>
+            </w:r>
+          </w:p>
+          <w:p>
+            <w:pPr>
               <w:widowControl w:val="0"/>
               <w:spacing w:line="240" w:lineRule="auto"/>
             </w:pPr>
@@ -6237,6 +6317,7 @@
               <w:jc w:val="center"/>
             </w:pPr>
             <w:r>
+              <w:lastRenderedPageBreak/>
               <w:t>3</w:t>
             </w:r>
           </w:p>
@@ -6278,6 +6359,34 @@
                 <w:b/>
               </w:rPr>
               <w:t>?</w:t>
+            </w:r>
+          </w:p>
+          <w:p>
+            <w:pPr>
+              <w:spacing w:line="240" w:lineRule="auto"/>
+              <w:rPr>
+                <w:b/>
+              </w:rPr>
+            </w:pPr>
+            <w:r>
+              <w:rPr>
+                <w:b/>
+              </w:rPr>
+              <w:t xml:space="preserve">R: </w:t>
+            </w:r>
+            <w:proofErr w:type="spellStart"/>
+            <w:r>
+              <w:rPr>
+                <w:bCs/>
+              </w:rPr>
+              <w:t>Possívelmente</w:t>
+            </w:r>
+            <w:proofErr w:type="spellEnd"/>
+            <w:r>
+              <w:rPr>
+                <w:bCs/>
+              </w:rPr>
+              <w:t xml:space="preserve"> treino e disciplina</w:t>
             </w:r>
           </w:p>
           <w:p>
@@ -6756,6 +6865,7 @@
               <w:jc w:val="center"/>
             </w:pPr>
             <w:r>
+              <w:lastRenderedPageBreak/>
               <w:t>3</w:t>
             </w:r>
           </w:p>
@@ -7206,6 +7316,7 @@
               <w:jc w:val="center"/>
             </w:pPr>
             <w:r>
+              <w:lastRenderedPageBreak/>
               <w:t>2</w:t>
             </w:r>
           </w:p>
@@ -7275,7 +7386,6 @@
               <w:jc w:val="center"/>
             </w:pPr>
             <w:r>
-              <w:lastRenderedPageBreak/>
               <w:t>3</w:t>
             </w:r>
           </w:p>
@@ -7726,6 +7836,7 @@
               <w:jc w:val="center"/>
             </w:pPr>
             <w:r>
+              <w:lastRenderedPageBreak/>
               <w:t>2</w:t>
             </w:r>
           </w:p>
@@ -7795,7 +7906,6 @@
               <w:jc w:val="center"/>
             </w:pPr>
             <w:r>
-              <w:lastRenderedPageBreak/>
               <w:t>3</w:t>
             </w:r>
           </w:p>
@@ -8146,6 +8256,7 @@
     <w:p/>
     <w:p>
       <w:r>
+        <w:lastRenderedPageBreak/>
         <w:t>Sugestão de melhora em dupla (Lucas):</w:t>
       </w:r>
     </w:p>
@@ -8168,11 +8279,7 @@
         </w:rPr>
       </w:pPr>
       <w:r>
-        <w:lastRenderedPageBreak/>
-        <w:t>Sugestão de melhora em dupla</w:t>
-      </w:r>
-      <w:r>
-        <w:t xml:space="preserve">: </w:t>
+        <w:t xml:space="preserve">Sugestão de melhora em dupla: </w:t>
       </w:r>
       <w:r>
         <w:br/>
@@ -8191,16 +8298,7 @@
         <w:t>es</w:t>
       </w:r>
       <w:r>
-        <w:t>tá</w:t>
-      </w:r>
-      <w:r>
-        <w:t xml:space="preserve"> sempre tirando </w:t>
-      </w:r>
-      <w:r>
-        <w:t>dúvidas</w:t>
-      </w:r>
-      <w:r>
-        <w:t>, comentando alguma coisa, trabalha bem em equipe. Portanto meu feedback pra ele é, que continue assim, que ele vai ter sucesso.</w:t>
+        <w:t>tá sempre tirando dúvidas, comentando alguma coisa, trabalha bem em equipe. Portanto meu feedback pra ele é, que continue assim, que ele vai ter sucesso.</w:t>
       </w:r>
       <w:r>
         <w:t>”</w:t>

</xml_diff>

<commit_message>
att auto av. (20-08-21)
</commit_message>
<xml_diff>
--- a/Auto avaliação/Auto avaliacao dia 06-08-21.pdf.docx
+++ b/Auto avaliação/Auto avaliacao dia 06-08-21.pdf.docx
@@ -8273,13 +8273,11 @@
     <w:p/>
     <w:p/>
     <w:p>
-      <w:pPr>
-        <w:rPr>
-          <w:u w:val="single"/>
-        </w:rPr>
-      </w:pPr>
       <w:r>
-        <w:t xml:space="preserve">Sugestão de melhora em dupla: </w:t>
+        <w:t>Sugestão de melhora em dupla</w:t>
+      </w:r>
+      <w:r>
+        <w:t xml:space="preserve"> (Jaqueline)</w:t>
       </w:r>
       <w:r>
         <w:br/>
@@ -8302,6 +8300,57 @@
       </w:r>
       <w:r>
         <w:t>”</w:t>
+      </w:r>
+    </w:p>
+    <w:p/>
+    <w:p/>
+    <w:p>
+      <w:r>
+        <w:t xml:space="preserve">Sugestão de melhora em </w:t>
+      </w:r>
+      <w:proofErr w:type="gramStart"/>
+      <w:r>
+        <w:t>dupla(</w:t>
+      </w:r>
+      <w:proofErr w:type="gramEnd"/>
+      <w:r>
+        <w:t xml:space="preserve">Guilherme): </w:t>
+      </w:r>
+    </w:p>
+    <w:p>
+      <w:r>
+        <w:t xml:space="preserve">Durante toda a semana achei o Douglas muito proativo e participativo nas aulas, no </w:t>
+      </w:r>
+      <w:proofErr w:type="spellStart"/>
+      <w:r>
+        <w:t>Discord</w:t>
+      </w:r>
+      <w:proofErr w:type="spellEnd"/>
+      <w:r>
+        <w:t xml:space="preserve"> sempre estava ajudando os colegas que tinham alguma dúvida, isso demonstra que ele é uma pessoa muito empática.</w:t>
+      </w:r>
+    </w:p>
+    <w:p/>
+    <w:p/>
+    <w:p>
+      <w:r>
+        <w:t>Sugestão de melhora em dupla</w:t>
+      </w:r>
+      <w:r>
+        <w:t xml:space="preserve"> (Juliana)</w:t>
+      </w:r>
+      <w:r>
+        <w:t xml:space="preserve">: </w:t>
+      </w:r>
+    </w:p>
+    <w:p>
+      <w:pPr>
+        <w:rPr>
+          <w:u w:val="single"/>
+        </w:rPr>
+      </w:pPr>
+      <w:r>
+        <w:t>“O Douglas tem uma excelente participação, sempre tirando as dúvidas e nos motivando. O jeito como ele se comunica é incrível e também incentiva as pessoas a manter a atenção. Notei que ele também tem dado atenção ao bem-estar, por praticar exercícios e isso é muito bom para manter todo o rendimento até agora.</w:t>
       </w:r>
     </w:p>
     <w:sectPr>

</xml_diff>